<commit_message>
filter recruiters by experience level
</commit_message>
<xml_diff>
--- a/Bootcamp Problem_Problem Description.docx
+++ b/Bootcamp Problem_Problem Description.docx
@@ -1795,7 +1795,7 @@
               </wp:anchor>
             </w:drawing>
           </mc:Choice>
-          <mc:Fallback xmlns:w16se="http://schemas.microsoft.com/office/word/2015/wordml/symex" xmlns:w16sdtdh="http://schemas.microsoft.com/office/word/2020/wordml/sdtdatahash" xmlns:w16="http://schemas.microsoft.com/office/word/2018/wordml" xmlns:w16cid="http://schemas.microsoft.com/office/word/2016/wordml/cid" xmlns:w16cex="http://schemas.microsoft.com/office/word/2018/wordml/cex" xmlns:w15="http://schemas.microsoft.com/office/word/2012/wordml" xmlns:am3d="http://schemas.microsoft.com/office/drawing/2017/model3d" xmlns:aink="http://schemas.microsoft.com/office/drawing/2016/ink" xmlns:cx8="http://schemas.microsoft.com/office/drawing/2016/5/14/chartex" xmlns:cx7="http://schemas.microsoft.com/office/drawing/2016/5/13/chartex" xmlns:cx6="http://schemas.microsoft.com/office/drawing/2016/5/12/chartex" xmlns:cx5="http://schemas.microsoft.com/office/drawing/2016/5/11/chartex" xmlns:cx4="http://schemas.microsoft.com/office/drawing/2016/5/10/chartex" xmlns:cx3="http://schemas.microsoft.com/office/drawing/2016/5/9/chartex" xmlns:cx2="http://schemas.microsoft.com/office/drawing/2015/10/21/chartex" xmlns:cx1="http://schemas.microsoft.com/office/drawing/2015/9/8/chartex" xmlns:cx="http://schemas.microsoft.com/office/drawing/2014/chartex">
+          <mc:Fallback xmlns:cx="http://schemas.microsoft.com/office/drawing/2014/chartex" xmlns:cx1="http://schemas.microsoft.com/office/drawing/2015/9/8/chartex" xmlns:cx2="http://schemas.microsoft.com/office/drawing/2015/10/21/chartex" xmlns:cx3="http://schemas.microsoft.com/office/drawing/2016/5/9/chartex" xmlns:cx4="http://schemas.microsoft.com/office/drawing/2016/5/10/chartex" xmlns:cx5="http://schemas.microsoft.com/office/drawing/2016/5/11/chartex" xmlns:cx6="http://schemas.microsoft.com/office/drawing/2016/5/12/chartex" xmlns:cx7="http://schemas.microsoft.com/office/drawing/2016/5/13/chartex" xmlns:cx8="http://schemas.microsoft.com/office/drawing/2016/5/14/chartex" xmlns:aink="http://schemas.microsoft.com/office/drawing/2016/ink" xmlns:am3d="http://schemas.microsoft.com/office/drawing/2017/model3d" xmlns:w15="http://schemas.microsoft.com/office/word/2012/wordml" xmlns:w16cex="http://schemas.microsoft.com/office/word/2018/wordml/cex" xmlns:w16cid="http://schemas.microsoft.com/office/word/2016/wordml/cid" xmlns:w16="http://schemas.microsoft.com/office/word/2018/wordml" xmlns:w16sdtdh="http://schemas.microsoft.com/office/word/2020/wordml/sdtdatahash" xmlns:w16se="http://schemas.microsoft.com/office/word/2015/wordml/symex">
             <w:pict>
               <v:shapetype w14:anchorId="1F95E7A5" id="_x0000_t202" coordsize="21600,21600" o:spt="202" path="m,l,21600r21600,l21600,xe">
                 <v:stroke joinstyle="miter"/>
@@ -2661,9 +2661,7 @@
         <w:spacing w:before="80" w:after="120" w:line="276" w:lineRule="auto"/>
         <w:ind w:left="1080"/>
       </w:pPr>
-      <w:bookmarkStart w:id="0" w:name="_GoBack"/>
     </w:p>
-    <w:bookmarkEnd w:id="0"/>
     <w:p>
       <w:pPr>
         <w:pStyle w:val="ListParagraph"/>
@@ -3536,7 +3534,7 @@
               </wp:anchor>
             </w:drawing>
           </mc:Choice>
-          <mc:Fallback xmlns:w16se="http://schemas.microsoft.com/office/word/2015/wordml/symex" xmlns:w16sdtdh="http://schemas.microsoft.com/office/word/2020/wordml/sdtdatahash" xmlns:w16="http://schemas.microsoft.com/office/word/2018/wordml" xmlns:w16cid="http://schemas.microsoft.com/office/word/2016/wordml/cid" xmlns:w16cex="http://schemas.microsoft.com/office/word/2018/wordml/cex" xmlns:w15="http://schemas.microsoft.com/office/word/2012/wordml" xmlns:am3d="http://schemas.microsoft.com/office/drawing/2017/model3d" xmlns:aink="http://schemas.microsoft.com/office/drawing/2016/ink" xmlns:cx8="http://schemas.microsoft.com/office/drawing/2016/5/14/chartex" xmlns:cx7="http://schemas.microsoft.com/office/drawing/2016/5/13/chartex" xmlns:cx6="http://schemas.microsoft.com/office/drawing/2016/5/12/chartex" xmlns:cx5="http://schemas.microsoft.com/office/drawing/2016/5/11/chartex" xmlns:cx4="http://schemas.microsoft.com/office/drawing/2016/5/10/chartex" xmlns:cx3="http://schemas.microsoft.com/office/drawing/2016/5/9/chartex" xmlns:cx2="http://schemas.microsoft.com/office/drawing/2015/10/21/chartex" xmlns:cx1="http://schemas.microsoft.com/office/drawing/2015/9/8/chartex" xmlns:cx="http://schemas.microsoft.com/office/drawing/2014/chartex">
+          <mc:Fallback xmlns:cx="http://schemas.microsoft.com/office/drawing/2014/chartex" xmlns:cx1="http://schemas.microsoft.com/office/drawing/2015/9/8/chartex" xmlns:cx2="http://schemas.microsoft.com/office/drawing/2015/10/21/chartex" xmlns:cx3="http://schemas.microsoft.com/office/drawing/2016/5/9/chartex" xmlns:cx4="http://schemas.microsoft.com/office/drawing/2016/5/10/chartex" xmlns:cx5="http://schemas.microsoft.com/office/drawing/2016/5/11/chartex" xmlns:cx6="http://schemas.microsoft.com/office/drawing/2016/5/12/chartex" xmlns:cx7="http://schemas.microsoft.com/office/drawing/2016/5/13/chartex" xmlns:cx8="http://schemas.microsoft.com/office/drawing/2016/5/14/chartex" xmlns:aink="http://schemas.microsoft.com/office/drawing/2016/ink" xmlns:am3d="http://schemas.microsoft.com/office/drawing/2017/model3d" xmlns:w15="http://schemas.microsoft.com/office/word/2012/wordml" xmlns:w16cex="http://schemas.microsoft.com/office/word/2018/wordml/cex" xmlns:w16cid="http://schemas.microsoft.com/office/word/2016/wordml/cid" xmlns:w16="http://schemas.microsoft.com/office/word/2018/wordml" xmlns:w16sdtdh="http://schemas.microsoft.com/office/word/2020/wordml/sdtdatahash" xmlns:w16se="http://schemas.microsoft.com/office/word/2015/wordml/symex">
             <w:pict>
               <v:shape w14:anchorId="5970F7E7" id="_x0000_s1027" type="#_x0000_t202" style="position:absolute;left:0;text-align:left;margin-left:-.1pt;margin-top:0;width:470.25pt;height:168.55pt;z-index:251661312;visibility:visible;mso-wrap-style:square;mso-width-percent:0;mso-height-percent:0;mso-wrap-distance-left:9pt;mso-wrap-distance-top:7.2pt;mso-wrap-distance-right:9pt;mso-wrap-distance-bottom:7.2pt;mso-position-horizontal:absolute;mso-position-horizontal-relative:margin;mso-position-vertical:absolute;mso-position-vertical-relative:text;mso-width-percent:0;mso-height-percent:0;mso-width-relative:margin;mso-height-relative:margin;v-text-anchor:top" o:gfxdata="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" filled="f" stroked="f">
                 <v:textbox>
@@ -4262,7 +4260,35 @@
         </w:rPr>
       </w:pPr>
     </w:p>
-    <w:p/>
+    <w:p>
+      <w:pPr>
+        <w:spacing w:after="0" w:line="240" w:lineRule="auto"/>
+        <w:rPr>
+          <w:rFonts w:ascii="Times New Roman" w:eastAsia="Times New Roman" w:hAnsi="Times New Roman" w:cs="Times New Roman"/>
+          <w:sz w:val="24"/>
+          <w:szCs w:val="24"/>
+          <w:lang w:val="bg-BG"/>
+        </w:rPr>
+      </w:pPr>
+      <w:bookmarkStart w:id="0" w:name="_GoBack"/>
+      <w:bookmarkEnd w:id="0"/>
+      <w:r>
+        <w:rPr>
+          <w:rFonts w:ascii="Times New Roman" w:eastAsia="Times New Roman" w:hAnsi="Times New Roman" w:cs="Times New Roman"/>
+          <w:sz w:val="24"/>
+          <w:szCs w:val="24"/>
+          <w:lang/>
+        </w:rPr>
+        <w:br/>
+      </w:r>
+    </w:p>
+    <w:p>
+      <w:pPr>
+        <w:rPr>
+          <w:lang/>
+        </w:rPr>
+      </w:pPr>
+    </w:p>
     <w:sectPr>
       <w:pgSz w:w="12240" w:h="15840"/>
       <w:pgMar w:top="1417" w:right="1417" w:bottom="1417" w:left="1417" w:header="708" w:footer="708" w:gutter="0"/>
@@ -5871,7 +5897,7 @@
   <a:extraClrSchemeLst/>
   <a:extLst>
     <a:ext uri="{05A4C25C-085E-4340-85A3-A5531E510DB2}">
-      <thm15:themeFamily xmlns:thm15="http://schemas.microsoft.com/office/thememl/2012/main" xmlns="" name="Office Theme" id="{62F939B6-93AF-4DB8-9C6B-D6C7DFDC589F}" vid="{4A3C46E8-61CC-4603-A589-7422A47A8E4A}"/>
+      <thm15:themeFamily xmlns="" xmlns:thm15="http://schemas.microsoft.com/office/thememl/2012/main" name="Office Theme" id="{62F939B6-93AF-4DB8-9C6B-D6C7DFDC589F}" vid="{4A3C46E8-61CC-4603-A589-7422A47A8E4A}"/>
     </a:ext>
   </a:extLst>
 </a:theme>

</xml_diff>